<commit_message>
Tests of Zanyatie 5
</commit_message>
<xml_diff>
--- a/LiliaDimitrova/Zanyatie 5/Test Case_2_Online store_Send a message.docx
+++ b/LiliaDimitrova/Zanyatie 5/Test Case_2_Online store_Send a message.docx
@@ -510,8 +510,6 @@
               </w:rPr>
               <w:t>2</w:t>
             </w:r>
-            <w:bookmarkStart w:id="0" w:name="_GoBack"/>
-            <w:bookmarkEnd w:id="0"/>
           </w:p>
         </w:tc>
       </w:tr>
@@ -1295,6 +1293,17 @@
               </w:rPr>
               <w:t>Your message should be visible</w:t>
             </w:r>
+            <w:r>
+              <w:rPr>
+                <w:rFonts w:ascii="Calibri" w:eastAsia="Times New Roman" w:hAnsi="Calibri" w:cs="Times New Roman"/>
+                <w:i/>
+                <w:iCs/>
+                <w:color w:val="7F7F7F"/>
+              </w:rPr>
+              <w:t>.</w:t>
+            </w:r>
+            <w:bookmarkStart w:id="0" w:name="_GoBack"/>
+            <w:bookmarkEnd w:id="0"/>
           </w:p>
         </w:tc>
       </w:tr>

</xml_diff>